<commit_message>
Modifica file progetto1.docx - rimosse domande/dubbi
</commit_message>
<xml_diff>
--- a/Parte1/progetto1.docx
+++ b/Parte1/progetto1.docx
@@ -127,65 +127,6 @@
         </w:rPr>
         <w:t>Formulare e modellare il problema in forma discreta.</w:t>
       </w:r>
-    </w:p>
-    <w:p>
-      <w:pPr>
-        <w:rPr>
-          <w:lang w:val="it-IT"/>
-        </w:rPr>
-      </w:pPr>
-      <w:r>
-        <w:rPr>
-          <w:lang w:val="it-IT"/>
-        </w:rPr>
-        <w:t>…</w:t>
-      </w:r>
-    </w:p>
-    <w:p>
-      <w:pPr>
-        <w:rPr>
-          <w:lang w:val="it-IT"/>
-        </w:rPr>
-      </w:pPr>
-      <w:r>
-        <w:rPr>
-          <w:lang w:val="it-IT"/>
-        </w:rPr>
-        <w:t>La variabile di stato x2(t) è controllata indirettamente attraverso x1(t). Giusto?</w:t>
-      </w:r>
-    </w:p>
-    <w:p>
-      <w:pPr>
-        <w:rPr>
-          <w:lang w:val="it-IT"/>
-        </w:rPr>
-      </w:pPr>
-      <w:r>
-        <w:rPr>
-          <w:lang w:val="it-IT"/>
-        </w:rPr>
-        <w:t>In forma discreta invece la matrice B ha delle componenti non nulle, quindi la si controlla anche direttamente?</w:t>
-      </w:r>
-    </w:p>
-    <w:p>
-      <w:pPr>
-        <w:rPr>
-          <w:lang w:val="it-IT"/>
-        </w:rPr>
-      </w:pPr>
-      <w:r>
-        <w:rPr>
-          <w:lang w:val="it-IT"/>
-        </w:rPr>
-        <w:t>Se si sceglie come uscita x1(t) negli ultimi step il controller ha un picco improvviso. (il sistema diventa instabile?)</w:t>
-      </w:r>
-    </w:p>
-    <w:p>
-      <w:pPr>
-        <w:rPr>
-          <w:lang w:val="it-IT"/>
-        </w:rPr>
-      </w:pPr>
     </w:p>
     <w:sectPr>
       <w:pgSz w:w="11906" w:h="16838" w:code="9"/>
@@ -320,6 +261,7 @@
     <w:lsdException w:name="HTML Sample" w:semiHidden="1" w:unhideWhenUsed="1"/>
     <w:lsdException w:name="HTML Typewriter" w:semiHidden="1" w:unhideWhenUsed="1"/>
     <w:lsdException w:name="HTML Variable" w:semiHidden="1" w:unhideWhenUsed="1"/>
+    <w:lsdException w:name="Normal Table" w:semiHidden="1" w:unhideWhenUsed="1"/>
     <w:lsdException w:name="annotation subject" w:semiHidden="1" w:unhideWhenUsed="1"/>
     <w:lsdException w:name="No List" w:semiHidden="1" w:unhideWhenUsed="1"/>
     <w:lsdException w:name="Outline List 1" w:semiHidden="1" w:unhideWhenUsed="1"/>
@@ -362,8 +304,11 @@
     <w:lsdException w:name="Table Contemporary" w:semiHidden="1" w:unhideWhenUsed="1"/>
     <w:lsdException w:name="Table Elegant" w:semiHidden="1" w:unhideWhenUsed="1"/>
     <w:lsdException w:name="Table Professional" w:semiHidden="1" w:unhideWhenUsed="1"/>
+    <w:lsdException w:name="Table Subtle 1" w:semiHidden="1" w:unhideWhenUsed="1"/>
     <w:lsdException w:name="Table Subtle 2" w:semiHidden="1" w:unhideWhenUsed="1"/>
     <w:lsdException w:name="Table Web 1" w:semiHidden="1" w:unhideWhenUsed="1"/>
+    <w:lsdException w:name="Table Web 2" w:semiHidden="1" w:unhideWhenUsed="1"/>
+    <w:lsdException w:name="Table Web 3" w:semiHidden="1" w:unhideWhenUsed="1"/>
     <w:lsdException w:name="Balloon Text" w:semiHidden="1" w:unhideWhenUsed="1"/>
     <w:lsdException w:name="Table Grid" w:uiPriority="39"/>
     <w:lsdException w:name="Table Theme" w:semiHidden="1" w:unhideWhenUsed="1"/>

</xml_diff>